<commit_message>
Commented out some unessisary testing
</commit_message>
<xml_diff>
--- a/Report.docx
+++ b/Report.docx
@@ -233,11 +233,9 @@
       <w:r>
         <w:t xml:space="preserve"> Fermat’s test. Then a relatively prime is found from the pseudo primes using Euclid's </w:t>
       </w:r>
-      <w:proofErr w:type="spellStart"/>
-      <w:r>
-        <w:t>gcd</w:t>
-      </w:r>
-      <w:proofErr w:type="spellEnd"/>
+      <w:r>
+        <w:t>GCD,</w:t>
+      </w:r>
       <w:r>
         <w:t xml:space="preserve"> and d is found from the Extended Euclid algorithm. From these elements we have found, RSA encryption and decryption is now possible. </w:t>
       </w:r>
@@ -420,6 +418,25 @@
             <w:r>
               <w:t xml:space="preserve">      Git Hub Creation</w:t>
             </w:r>
+            <w:r>
+              <w:t xml:space="preserve"> and </w:t>
+            </w:r>
+          </w:p>
+          <w:p>
+            <w:pPr>
+              <w:widowControl w:val="0"/>
+              <w:pBdr>
+                <w:top w:val="nil"/>
+                <w:left w:val="nil"/>
+                <w:bottom w:val="nil"/>
+                <w:right w:val="nil"/>
+                <w:between w:val="nil"/>
+              </w:pBdr>
+              <w:spacing w:line="240" w:lineRule="auto"/>
+            </w:pPr>
+            <w:r>
+              <w:t xml:space="preserve">      Management</w:t>
+            </w:r>
           </w:p>
           <w:p>
             <w:pPr>
@@ -546,6 +563,9 @@
             <w:r>
               <w:t xml:space="preserve">     </w:t>
             </w:r>
+            <w:r>
+              <w:t>NONE</w:t>
+            </w:r>
           </w:p>
         </w:tc>
       </w:tr>
@@ -628,25 +648,20 @@
               <w:t xml:space="preserve">     RSA Decryption</w:t>
             </w:r>
           </w:p>
-        </w:tc>
-        <w:tc>
-          <w:tcPr>
-            <w:tcW w:w="3120" w:type="dxa"/>
-            <w:shd w:val="clear" w:color="auto" w:fill="auto"/>
-            <w:tcMar>
-              <w:top w:w="100" w:type="dxa"/>
-              <w:left w:w="100" w:type="dxa"/>
-              <w:bottom w:w="100" w:type="dxa"/>
-              <w:right w:w="100" w:type="dxa"/>
-            </w:tcMar>
-          </w:tcPr>
           <w:p>
             <w:pPr>
               <w:widowControl w:val="0"/>
+              <w:pBdr>
+                <w:top w:val="nil"/>
+                <w:left w:val="nil"/>
+                <w:bottom w:val="nil"/>
+                <w:right w:val="nil"/>
+                <w:between w:val="nil"/>
+              </w:pBdr>
               <w:spacing w:line="240" w:lineRule="auto"/>
             </w:pPr>
             <w:r>
-              <w:t>Contributions:</w:t>
+              <w:t xml:space="preserve">     RSA Encryption</w:t>
             </w:r>
           </w:p>
           <w:p>
@@ -662,71 +677,10 @@
               <w:spacing w:line="240" w:lineRule="auto"/>
             </w:pPr>
             <w:r>
-              <w:t xml:space="preserve">     Rand Prime Generation</w:t>
-            </w:r>
-          </w:p>
-          <w:p>
-            <w:pPr>
-              <w:widowControl w:val="0"/>
-              <w:pBdr>
-                <w:top w:val="nil"/>
-                <w:left w:val="nil"/>
-                <w:bottom w:val="nil"/>
-                <w:right w:val="nil"/>
-                <w:between w:val="nil"/>
-              </w:pBdr>
-              <w:spacing w:line="240" w:lineRule="auto"/>
-            </w:pPr>
-            <w:r>
-              <w:t xml:space="preserve">     Extended Euclid</w:t>
-            </w:r>
-          </w:p>
-          <w:p>
-            <w:pPr>
-              <w:widowControl w:val="0"/>
-              <w:pBdr>
-                <w:top w:val="nil"/>
-                <w:left w:val="nil"/>
-                <w:bottom w:val="nil"/>
-                <w:right w:val="nil"/>
-                <w:between w:val="nil"/>
-              </w:pBdr>
-              <w:spacing w:line="240" w:lineRule="auto"/>
-            </w:pPr>
-            <w:r>
-              <w:t xml:space="preserve">     Fermat’s Test</w:t>
-            </w:r>
-          </w:p>
-          <w:p>
-            <w:pPr>
-              <w:widowControl w:val="0"/>
-              <w:pBdr>
-                <w:top w:val="nil"/>
-                <w:left w:val="nil"/>
-                <w:bottom w:val="nil"/>
-                <w:right w:val="nil"/>
-                <w:between w:val="nil"/>
-              </w:pBdr>
-              <w:spacing w:line="240" w:lineRule="auto"/>
-            </w:pPr>
-            <w:r>
-              <w:t xml:space="preserve">     UI Elements</w:t>
-            </w:r>
-          </w:p>
-          <w:p>
-            <w:pPr>
-              <w:widowControl w:val="0"/>
-              <w:pBdr>
-                <w:top w:val="nil"/>
-                <w:left w:val="nil"/>
-                <w:bottom w:val="nil"/>
-                <w:right w:val="nil"/>
-                <w:between w:val="nil"/>
-              </w:pBdr>
-              <w:spacing w:line="240" w:lineRule="auto"/>
-            </w:pPr>
-            <w:r>
-              <w:t xml:space="preserve">     RSA Encryption</w:t>
+              <w:t xml:space="preserve">     </w:t>
+            </w:r>
+            <w:r>
+              <w:t>Digital Signature</w:t>
             </w:r>
           </w:p>
           <w:p>
@@ -778,6 +732,126 @@
               </w:pBdr>
               <w:spacing w:line="240" w:lineRule="auto"/>
             </w:pPr>
+            <w:r>
+              <w:t xml:space="preserve">     Rand Prime Generation</w:t>
+            </w:r>
+          </w:p>
+          <w:p>
+            <w:pPr>
+              <w:widowControl w:val="0"/>
+              <w:pBdr>
+                <w:top w:val="nil"/>
+                <w:left w:val="nil"/>
+                <w:bottom w:val="nil"/>
+                <w:right w:val="nil"/>
+                <w:between w:val="nil"/>
+              </w:pBdr>
+              <w:spacing w:line="240" w:lineRule="auto"/>
+            </w:pPr>
+            <w:r>
+              <w:t xml:space="preserve">     Extended Euclid</w:t>
+            </w:r>
+          </w:p>
+          <w:p>
+            <w:pPr>
+              <w:widowControl w:val="0"/>
+              <w:pBdr>
+                <w:top w:val="nil"/>
+                <w:left w:val="nil"/>
+                <w:bottom w:val="nil"/>
+                <w:right w:val="nil"/>
+                <w:between w:val="nil"/>
+              </w:pBdr>
+              <w:spacing w:line="240" w:lineRule="auto"/>
+            </w:pPr>
+            <w:r>
+              <w:t xml:space="preserve">     Fermat’s Test</w:t>
+            </w:r>
+          </w:p>
+          <w:p>
+            <w:pPr>
+              <w:widowControl w:val="0"/>
+              <w:pBdr>
+                <w:top w:val="nil"/>
+                <w:left w:val="nil"/>
+                <w:bottom w:val="nil"/>
+                <w:right w:val="nil"/>
+                <w:between w:val="nil"/>
+              </w:pBdr>
+              <w:spacing w:line="240" w:lineRule="auto"/>
+            </w:pPr>
+            <w:r>
+              <w:t xml:space="preserve">     UI Elements</w:t>
+            </w:r>
+          </w:p>
+          <w:p>
+            <w:pPr>
+              <w:widowControl w:val="0"/>
+              <w:pBdr>
+                <w:top w:val="nil"/>
+                <w:left w:val="nil"/>
+                <w:bottom w:val="nil"/>
+                <w:right w:val="nil"/>
+                <w:between w:val="nil"/>
+              </w:pBdr>
+              <w:spacing w:line="240" w:lineRule="auto"/>
+            </w:pPr>
+            <w:r>
+              <w:t xml:space="preserve">     RSA Encryption</w:t>
+            </w:r>
+          </w:p>
+          <w:p>
+            <w:pPr>
+              <w:widowControl w:val="0"/>
+              <w:pBdr>
+                <w:top w:val="nil"/>
+                <w:left w:val="nil"/>
+                <w:bottom w:val="nil"/>
+                <w:right w:val="nil"/>
+                <w:between w:val="nil"/>
+              </w:pBdr>
+              <w:spacing w:line="240" w:lineRule="auto"/>
+            </w:pPr>
+            <w:r>
+              <w:t xml:space="preserve">     Project Report</w:t>
+            </w:r>
+          </w:p>
+        </w:tc>
+        <w:tc>
+          <w:tcPr>
+            <w:tcW w:w="3120" w:type="dxa"/>
+            <w:shd w:val="clear" w:color="auto" w:fill="auto"/>
+            <w:tcMar>
+              <w:top w:w="100" w:type="dxa"/>
+              <w:left w:w="100" w:type="dxa"/>
+              <w:bottom w:w="100" w:type="dxa"/>
+              <w:right w:w="100" w:type="dxa"/>
+            </w:tcMar>
+          </w:tcPr>
+          <w:p>
+            <w:pPr>
+              <w:widowControl w:val="0"/>
+              <w:spacing w:line="240" w:lineRule="auto"/>
+            </w:pPr>
+            <w:r>
+              <w:t>Contributions:</w:t>
+            </w:r>
+          </w:p>
+          <w:p>
+            <w:pPr>
+              <w:widowControl w:val="0"/>
+              <w:pBdr>
+                <w:top w:val="nil"/>
+                <w:left w:val="nil"/>
+                <w:bottom w:val="nil"/>
+                <w:right w:val="nil"/>
+                <w:between w:val="nil"/>
+              </w:pBdr>
+              <w:spacing w:line="240" w:lineRule="auto"/>
+            </w:pPr>
+            <w:r>
+              <w:t xml:space="preserve">     NONE</w:t>
+            </w:r>
           </w:p>
         </w:tc>
       </w:tr>
@@ -828,6 +902,50 @@
           <w:between w:val="nil"/>
         </w:pBdr>
         <w:rPr>
+          <w:bCs/>
+        </w:rPr>
+      </w:pPr>
+      <w:r>
+        <w:rPr>
+          <w:bCs/>
+        </w:rPr>
+        <w:t xml:space="preserve">The project was divided into 3 main tasks, Key Generation, RSA Encryption/Decryption, and Digital Signature and Digital Signature </w:t>
+      </w:r>
+      <w:r>
+        <w:rPr>
+          <w:bCs/>
+        </w:rPr>
+        <w:t>A</w:t>
+      </w:r>
+      <w:r>
+        <w:rPr>
+          <w:bCs/>
+        </w:rPr>
+        <w:t>uthentication.</w:t>
+      </w:r>
+      <w:r>
+        <w:rPr>
+          <w:bCs/>
+        </w:rPr>
+        <w:t xml:space="preserve"> </w:t>
+      </w:r>
+      <w:r>
+        <w:rPr>
+          <w:bCs/>
+        </w:rPr>
+        <w:t>We were able to implement all of the functions except for Digital Signature Authentication.</w:t>
+      </w:r>
+    </w:p>
+    <w:p>
+      <w:pPr>
+        <w:pBdr>
+          <w:top w:val="nil"/>
+          <w:left w:val="nil"/>
+          <w:bottom w:val="nil"/>
+          <w:right w:val="nil"/>
+          <w:between w:val="nil"/>
+        </w:pBdr>
+        <w:rPr>
           <w:b/>
         </w:rPr>
       </w:pPr>
@@ -862,32 +980,6 @@
           <w:right w:val="nil"/>
           <w:between w:val="nil"/>
         </w:pBdr>
-        <w:rPr>
-          <w:bCs/>
-        </w:rPr>
-      </w:pPr>
-      <w:r>
-        <w:rPr>
-          <w:bCs/>
-        </w:rPr>
-        <w:t xml:space="preserve">The project was divided into 3 main tasks, Key Generation, RSA Encryption/Decryption, and </w:t>
-      </w:r>
-      <w:r>
-        <w:rPr>
-          <w:bCs/>
-        </w:rPr>
-        <w:t>Digital Signature and Digital Signature authentication.</w:t>
-      </w:r>
-    </w:p>
-    <w:p>
-      <w:pPr>
-        <w:pBdr>
-          <w:top w:val="nil"/>
-          <w:left w:val="nil"/>
-          <w:bottom w:val="nil"/>
-          <w:right w:val="nil"/>
-          <w:between w:val="nil"/>
-        </w:pBdr>
         <w:ind w:firstLine="720"/>
         <w:rPr>
           <w:bCs/>
@@ -897,14 +989,38 @@
         <w:rPr>
           <w:bCs/>
         </w:rPr>
-        <w:t xml:space="preserve">Key generation used the Fermat’s test to determine if the p and q generated were pseudo primes.  The Fermat’s test was run 40 times to ensure accuracy, If the number was determined to </w:t>
+        <w:t xml:space="preserve">Key generation used the Fermat’s test to determine if the p and q generated were pseudo primes.  The Fermat’s test was run </w:t>
+      </w:r>
+      <w:r>
+        <w:rPr>
+          <w:bCs/>
+        </w:rPr>
+        <w:t>200</w:t>
+      </w:r>
+      <w:r>
+        <w:rPr>
+          <w:bCs/>
+        </w:rPr>
+        <w:t xml:space="preserve"> times to ensure accuracy, If the number was determined </w:t>
       </w:r>
       <w:r>
         <w:rPr>
           <w:bCs/>
         </w:rPr>
         <w:lastRenderedPageBreak/>
-        <w:t xml:space="preserve">not be a pseudo prime they were regenerated. Euclid’s </w:t>
+        <w:t xml:space="preserve">to not be a pseudo </w:t>
+      </w:r>
+      <w:r>
+        <w:rPr>
+          <w:bCs/>
+        </w:rPr>
+        <w:t>prime,</w:t>
+      </w:r>
+      <w:r>
+        <w:rPr>
+          <w:bCs/>
+        </w:rPr>
+        <w:t xml:space="preserve"> they were regenerated. Euclid’s </w:t>
       </w:r>
       <w:proofErr w:type="spellStart"/>
       <w:r>
@@ -953,56 +1069,26 @@
         <w:rPr>
           <w:bCs/>
         </w:rPr>
-        <w:t xml:space="preserve">RSA Encryption received the keys e, d, and n = (P*Q), from there the RSA encryption algorithm can be completed by </w:t>
-      </w:r>
-    </w:p>
-    <w:p>
-      <w:pPr>
-        <w:pBdr>
-          <w:top w:val="nil"/>
-          <w:left w:val="nil"/>
-          <w:bottom w:val="nil"/>
-          <w:right w:val="nil"/>
-          <w:between w:val="nil"/>
-        </w:pBdr>
-        <w:rPr>
-          <w:bCs/>
-        </w:rPr>
-      </w:pPr>
-    </w:p>
-    <w:p>
-      <w:pPr>
-        <w:pBdr>
-          <w:top w:val="nil"/>
-          <w:left w:val="nil"/>
-          <w:bottom w:val="nil"/>
-          <w:right w:val="nil"/>
-          <w:between w:val="nil"/>
-        </w:pBdr>
-        <w:rPr>
-          <w:bCs/>
-        </w:rPr>
-      </w:pPr>
-      <w:r>
-        <w:rPr>
-          <w:bCs/>
-        </w:rPr>
-        <w:t xml:space="preserve">  </w:t>
-      </w:r>
-    </w:p>
-    <w:p>
-      <w:pPr>
-        <w:pBdr>
-          <w:top w:val="nil"/>
-          <w:left w:val="nil"/>
-          <w:bottom w:val="nil"/>
-          <w:right w:val="nil"/>
-          <w:between w:val="nil"/>
-        </w:pBdr>
-        <w:rPr>
-          <w:bCs/>
-        </w:rPr>
-      </w:pPr>
+        <w:t xml:space="preserve">RSA Encryption received the keys e, d, and </w:t>
+      </w:r>
+      <w:r>
+        <w:rPr>
+          <w:bCs/>
+        </w:rPr>
+        <w:t>phi</w:t>
+      </w:r>
+      <w:r>
+        <w:rPr>
+          <w:bCs/>
+        </w:rPr>
+        <w:t xml:space="preserve"> = (P*Q), from there the RSA encryption algorithm can be completed</w:t>
+      </w:r>
+      <w:r>
+        <w:rPr>
+          <w:bCs/>
+        </w:rPr>
+        <w:t xml:space="preserve"> using the pow function and converting the string to ASCII code using </w:t>
+      </w:r>
     </w:p>
     <w:p>
       <w:pPr>
@@ -1039,7 +1125,18 @@
         <w:t>The project was Implemented using Spyder Python,</w:t>
       </w:r>
       <w:r>
-        <w:t xml:space="preserve"> and the course materials. </w:t>
+        <w:t xml:space="preserve"> and the </w:t>
+      </w:r>
+      <w:proofErr w:type="spellStart"/>
+      <w:r>
+        <w:t>provided</w:t>
+      </w:r>
+      <w:r>
+        <w:t>course</w:t>
+      </w:r>
+      <w:proofErr w:type="spellEnd"/>
+      <w:r>
+        <w:t xml:space="preserve"> materials. </w:t>
       </w:r>
     </w:p>
     <w:p>
@@ -1060,7 +1157,120 @@
         <w:t>along with encryption of the input text. He implemented the Extended Euclid’s algorithm and determining the pseudoprimes with the Fermat’s test. To better understand proper implementation of the algorithms he went to tutoring with Tarrant at the UCA Library</w:t>
       </w:r>
       <w:r>
-        <w:t xml:space="preserve"> as well as Office hours to understand finding d</w:t>
+        <w:t xml:space="preserve"> as well as Office hours to understand findin</w:t>
+      </w:r>
+      <w:r>
+        <w:t>g d</w:t>
+      </w:r>
+      <w:r>
+        <w:t>.</w:t>
+      </w:r>
+      <w:r>
+        <w:t xml:space="preserve"> He implemented the RSA encryption of the text. </w:t>
+      </w:r>
+      <w:r>
+        <w:t>Clayton also</w:t>
+      </w:r>
+      <w:r>
+        <w:t xml:space="preserve"> worked with Andrew in the library to implement core </w:t>
+      </w:r>
+      <w:r>
+        <w:t>functionality</w:t>
+      </w:r>
+      <w:r>
+        <w:t xml:space="preserve">.  </w:t>
+      </w:r>
+      <w:r>
+        <w:t xml:space="preserve"> </w:t>
+      </w:r>
+    </w:p>
+    <w:p>
+      <w:pPr>
+        <w:pBdr>
+          <w:top w:val="nil"/>
+          <w:left w:val="nil"/>
+          <w:bottom w:val="nil"/>
+          <w:right w:val="nil"/>
+          <w:between w:val="nil"/>
+        </w:pBdr>
+        <w:ind w:firstLine="720"/>
+      </w:pPr>
+      <w:r>
+        <w:t xml:space="preserve">Andrew worked on </w:t>
+      </w:r>
+      <w:r>
+        <w:t>k</w:t>
+      </w:r>
+      <w:r>
+        <w:t xml:space="preserve">ey </w:t>
+      </w:r>
+      <w:r>
+        <w:t>g</w:t>
+      </w:r>
+      <w:r>
+        <w:t>eneration as well as decryption of the text</w:t>
+      </w:r>
+      <w:r>
+        <w:t xml:space="preserve"> and message authentication. He helped to implement </w:t>
+      </w:r>
+      <w:r>
+        <w:t>finding e and d from our generated pseudo primes from the lecture notes.</w:t>
+      </w:r>
+      <w:r>
+        <w:t xml:space="preserve"> After </w:t>
+      </w:r>
+      <w:r>
+        <w:t>he</w:t>
+      </w:r>
+      <w:r>
+        <w:t xml:space="preserve"> had all major bugs </w:t>
+      </w:r>
+      <w:r>
+        <w:t>fixed,</w:t>
+      </w:r>
+      <w:r>
+        <w:t xml:space="preserve"> he went onto implementing the digital signature</w:t>
+      </w:r>
+      <w:r>
+        <w:t xml:space="preserve"> </w:t>
+      </w:r>
+      <w:r>
+        <w:t xml:space="preserve">while Clayton worked on the project report. </w:t>
+      </w:r>
+    </w:p>
+    <w:p>
+      <w:pPr>
+        <w:pBdr>
+          <w:top w:val="nil"/>
+          <w:left w:val="nil"/>
+          <w:bottom w:val="nil"/>
+          <w:right w:val="nil"/>
+          <w:between w:val="nil"/>
+        </w:pBdr>
+        <w:ind w:firstLine="720"/>
+      </w:pPr>
+      <w:r>
+        <w:t xml:space="preserve">Chandler </w:t>
+      </w:r>
+      <w:r>
+        <w:t xml:space="preserve">contributed nothing to this project. Was in the </w:t>
+      </w:r>
+      <w:r>
+        <w:t>group text</w:t>
+      </w:r>
+      <w:r>
+        <w:t xml:space="preserve"> and after a week of nothing from him, he </w:t>
+      </w:r>
+      <w:r>
+        <w:t xml:space="preserve">texted saying he had had the flu and requested a new GitHub link be sent. A zoom call option was offered to work together, and he declined. He added his name to the top of the code and added a few unnecessary </w:t>
+      </w:r>
+      <w:proofErr w:type="gramStart"/>
+      <w:r>
+        <w:t>print</w:t>
+      </w:r>
+      <w:proofErr w:type="gramEnd"/>
+      <w:r>
+        <w:t>, both were later removed</w:t>
       </w:r>
       <w:r>
         <w:t xml:space="preserve">. </w:t>
@@ -1075,103 +1285,463 @@
           <w:right w:val="nil"/>
           <w:between w:val="nil"/>
         </w:pBdr>
+      </w:pPr>
+    </w:p>
+    <w:p>
+      <w:pPr>
+        <w:pBdr>
+          <w:top w:val="nil"/>
+          <w:left w:val="nil"/>
+          <w:bottom w:val="nil"/>
+          <w:right w:val="nil"/>
+          <w:between w:val="nil"/>
+        </w:pBdr>
+        <w:jc w:val="center"/>
+        <w:rPr>
+          <w:b/>
+        </w:rPr>
+      </w:pPr>
+    </w:p>
+    <w:p>
+      <w:pPr>
+        <w:pBdr>
+          <w:top w:val="nil"/>
+          <w:left w:val="nil"/>
+          <w:bottom w:val="nil"/>
+          <w:right w:val="nil"/>
+          <w:between w:val="nil"/>
+        </w:pBdr>
+        <w:jc w:val="center"/>
+        <w:rPr>
+          <w:b/>
+        </w:rPr>
+      </w:pPr>
+    </w:p>
+    <w:p>
+      <w:pPr>
+        <w:pBdr>
+          <w:top w:val="nil"/>
+          <w:left w:val="nil"/>
+          <w:bottom w:val="nil"/>
+          <w:right w:val="nil"/>
+          <w:between w:val="nil"/>
+        </w:pBdr>
+        <w:jc w:val="center"/>
+        <w:rPr>
+          <w:b/>
+        </w:rPr>
+      </w:pPr>
+      <w:r>
+        <w:rPr>
+          <w:b/>
+        </w:rPr>
+        <w:t>Testing</w:t>
+      </w:r>
+    </w:p>
+    <w:p>
+      <w:pPr>
+        <w:pBdr>
+          <w:top w:val="nil"/>
+          <w:left w:val="nil"/>
+          <w:bottom w:val="nil"/>
+          <w:right w:val="nil"/>
+          <w:between w:val="nil"/>
+        </w:pBdr>
+        <w:rPr>
+          <w:bCs/>
+        </w:rPr>
+      </w:pPr>
+      <w:r>
+        <w:rPr>
+          <w:bCs/>
+        </w:rPr>
+        <w:t xml:space="preserve">We went through a lot of testing during the implementation of our code. The hardest algorithms conceptually to understand were the generating e and d, we had no good way of seeing if they worked correctly when implementing so we ultimately ended up implementing RSA encryption </w:t>
+      </w:r>
+      <w:r>
+        <w:rPr>
+          <w:bCs/>
+          <w:noProof/>
+        </w:rPr>
+        <w:drawing>
+          <wp:anchor distT="0" distB="0" distL="114300" distR="114300" simplePos="0" relativeHeight="251658240" behindDoc="0" locked="0" layoutInCell="1" allowOverlap="1" wp14:anchorId="473D05D5" wp14:editId="41F7B6DB">
+            <wp:simplePos x="0" y="0"/>
+            <wp:positionH relativeFrom="margin">
+              <wp:align>left</wp:align>
+            </wp:positionH>
+            <wp:positionV relativeFrom="paragraph">
+              <wp:posOffset>403860</wp:posOffset>
+            </wp:positionV>
+            <wp:extent cx="1888490" cy="2498090"/>
+            <wp:effectExtent l="0" t="0" r="0" b="0"/>
+            <wp:wrapSquare wrapText="bothSides"/>
+            <wp:docPr id="1" name="Picture 1"/>
+            <wp:cNvGraphicFramePr>
+              <a:graphicFrameLocks xmlns:a="http://schemas.openxmlformats.org/drawingml/2006/main" noChangeAspect="1"/>
+            </wp:cNvGraphicFramePr>
+            <a:graphic xmlns:a="http://schemas.openxmlformats.org/drawingml/2006/main">
+              <a:graphicData uri="http://schemas.openxmlformats.org/drawingml/2006/picture">
+                <pic:pic xmlns:pic="http://schemas.openxmlformats.org/drawingml/2006/picture">
+                  <pic:nvPicPr>
+                    <pic:cNvPr id="0" name="Picture 1"/>
+                    <pic:cNvPicPr>
+                      <a:picLocks noChangeAspect="1" noChangeArrowheads="1"/>
+                    </pic:cNvPicPr>
+                  </pic:nvPicPr>
+                  <pic:blipFill rotWithShape="1">
+                    <a:blip r:embed="rId6" cstate="print">
+                      <a:extLst>
+                        <a:ext uri="{28A0092B-C50C-407E-A947-70E740481C1C}">
+                          <a14:useLocalDpi xmlns:a14="http://schemas.microsoft.com/office/drawing/2010/main" val="0"/>
+                        </a:ext>
+                      </a:extLst>
+                    </a:blip>
+                    <a:srcRect l="21317" r="21993"/>
+                    <a:stretch/>
+                  </pic:blipFill>
+                  <pic:spPr bwMode="auto">
+                    <a:xfrm rot="5400000">
+                      <a:off x="0" y="0"/>
+                      <a:ext cx="1888490" cy="2498090"/>
+                    </a:xfrm>
+                    <a:prstGeom prst="rect">
+                      <a:avLst/>
+                    </a:prstGeom>
+                    <a:noFill/>
+                    <a:ln>
+                      <a:noFill/>
+                    </a:ln>
+                    <a:extLst>
+                      <a:ext uri="{53640926-AAD7-44D8-BBD7-CCE9431645EC}">
+                        <a14:shadowObscured xmlns:a14="http://schemas.microsoft.com/office/drawing/2010/main"/>
+                      </a:ext>
+                    </a:extLst>
+                  </pic:spPr>
+                </pic:pic>
+              </a:graphicData>
+            </a:graphic>
+            <wp14:sizeRelH relativeFrom="margin">
+              <wp14:pctWidth>0</wp14:pctWidth>
+            </wp14:sizeRelH>
+            <wp14:sizeRelV relativeFrom="margin">
+              <wp14:pctHeight>0</wp14:pctHeight>
+            </wp14:sizeRelV>
+          </wp:anchor>
+        </w:drawing>
+      </w:r>
+      <w:r>
+        <w:rPr>
+          <w:bCs/>
+        </w:rPr>
+        <w:t xml:space="preserve">and decryption using </w:t>
+      </w:r>
+      <w:r>
+        <w:rPr>
+          <w:bCs/>
+        </w:rPr>
+        <w:t>(7,115</w:t>
+      </w:r>
+      <w:r>
+        <w:rPr>
+          <w:bCs/>
+        </w:rPr>
+        <w:t>), (</w:t>
+      </w:r>
+      <w:r>
+        <w:rPr>
+          <w:bCs/>
+        </w:rPr>
+        <w:t>63,115)</w:t>
+      </w:r>
+      <w:r>
+        <w:rPr>
+          <w:bCs/>
+        </w:rPr>
+        <w:t xml:space="preserve"> as our keys. </w:t>
+      </w:r>
+    </w:p>
+    <w:p>
+      <w:pPr>
+        <w:pBdr>
+          <w:top w:val="nil"/>
+          <w:left w:val="nil"/>
+          <w:bottom w:val="nil"/>
+          <w:right w:val="nil"/>
+          <w:between w:val="nil"/>
+        </w:pBdr>
+        <w:rPr>
+          <w:bCs/>
+        </w:rPr>
+      </w:pPr>
+      <w:r>
+        <w:rPr>
+          <w:bCs/>
+        </w:rPr>
+        <w:t>Once</w:t>
+      </w:r>
+      <w:r>
+        <w:rPr>
+          <w:bCs/>
+        </w:rPr>
+        <w:t xml:space="preserve"> </w:t>
+      </w:r>
+      <w:r>
+        <w:rPr>
+          <w:bCs/>
+        </w:rPr>
+        <w:t xml:space="preserve">we had the encryption and decryption </w:t>
+      </w:r>
+      <w:r>
+        <w:rPr>
+          <w:bCs/>
+        </w:rPr>
+        <w:t>working,</w:t>
+      </w:r>
+      <w:r>
+        <w:rPr>
+          <w:bCs/>
+        </w:rPr>
+        <w:t xml:space="preserve"> we went back to figuring out what was wrong with the way we were finding q. After fixing the major problems we found </w:t>
+      </w:r>
+      <w:r>
+        <w:rPr>
+          <w:bCs/>
+        </w:rPr>
+        <w:t>the program would work properly some of the time and not function.</w:t>
+      </w:r>
+      <w:r>
+        <w:rPr>
+          <w:bCs/>
+        </w:rPr>
+        <w:t xml:space="preserve"> </w:t>
+      </w:r>
+    </w:p>
+    <w:p>
+      <w:pPr>
+        <w:pBdr>
+          <w:top w:val="nil"/>
+          <w:left w:val="nil"/>
+          <w:bottom w:val="nil"/>
+          <w:right w:val="nil"/>
+          <w:between w:val="nil"/>
+        </w:pBdr>
+        <w:rPr>
+          <w:bCs/>
+        </w:rPr>
+      </w:pPr>
+    </w:p>
+    <w:p>
+      <w:pPr>
+        <w:pBdr>
+          <w:top w:val="nil"/>
+          <w:left w:val="nil"/>
+          <w:bottom w:val="nil"/>
+          <w:right w:val="nil"/>
+          <w:between w:val="nil"/>
+        </w:pBdr>
+        <w:rPr>
+          <w:bCs/>
+        </w:rPr>
+      </w:pPr>
+      <w:r>
+        <w:rPr>
+          <w:bCs/>
+          <w:noProof/>
+        </w:rPr>
+        <w:drawing>
+          <wp:anchor distT="0" distB="0" distL="114300" distR="114300" simplePos="0" relativeHeight="251659264" behindDoc="0" locked="0" layoutInCell="1" allowOverlap="1" wp14:anchorId="6B2E54A0" wp14:editId="77B52A51">
+            <wp:simplePos x="0" y="0"/>
+            <wp:positionH relativeFrom="margin">
+              <wp:posOffset>2743200</wp:posOffset>
+            </wp:positionH>
+            <wp:positionV relativeFrom="paragraph">
+              <wp:posOffset>426720</wp:posOffset>
+            </wp:positionV>
+            <wp:extent cx="3116580" cy="2337435"/>
+            <wp:effectExtent l="0" t="0" r="7620" b="5715"/>
+            <wp:wrapSquare wrapText="bothSides"/>
+            <wp:docPr id="2" name="Picture 2"/>
+            <wp:cNvGraphicFramePr>
+              <a:graphicFrameLocks xmlns:a="http://schemas.openxmlformats.org/drawingml/2006/main" noChangeAspect="1"/>
+            </wp:cNvGraphicFramePr>
+            <a:graphic xmlns:a="http://schemas.openxmlformats.org/drawingml/2006/main">
+              <a:graphicData uri="http://schemas.openxmlformats.org/drawingml/2006/picture">
+                <pic:pic xmlns:pic="http://schemas.openxmlformats.org/drawingml/2006/picture">
+                  <pic:nvPicPr>
+                    <pic:cNvPr id="0" name="Picture 2"/>
+                    <pic:cNvPicPr>
+                      <a:picLocks noChangeAspect="1" noChangeArrowheads="1"/>
+                    </pic:cNvPicPr>
+                  </pic:nvPicPr>
+                  <pic:blipFill>
+                    <a:blip r:embed="rId7" cstate="print">
+                      <a:extLst>
+                        <a:ext uri="{28A0092B-C50C-407E-A947-70E740481C1C}">
+                          <a14:useLocalDpi xmlns:a14="http://schemas.microsoft.com/office/drawing/2010/main" val="0"/>
+                        </a:ext>
+                      </a:extLst>
+                    </a:blip>
+                    <a:srcRect/>
+                    <a:stretch>
+                      <a:fillRect/>
+                    </a:stretch>
+                  </pic:blipFill>
+                  <pic:spPr bwMode="auto">
+                    <a:xfrm>
+                      <a:off x="0" y="0"/>
+                      <a:ext cx="3116580" cy="2337435"/>
+                    </a:xfrm>
+                    <a:prstGeom prst="rect">
+                      <a:avLst/>
+                    </a:prstGeom>
+                    <a:noFill/>
+                    <a:ln>
+                      <a:noFill/>
+                    </a:ln>
+                  </pic:spPr>
+                </pic:pic>
+              </a:graphicData>
+            </a:graphic>
+            <wp14:sizeRelH relativeFrom="margin">
+              <wp14:pctWidth>0</wp14:pctWidth>
+            </wp14:sizeRelH>
+            <wp14:sizeRelV relativeFrom="margin">
+              <wp14:pctHeight>0</wp14:pctHeight>
+            </wp14:sizeRelV>
+          </wp:anchor>
+        </w:drawing>
+      </w:r>
+      <w:r>
+        <w:rPr>
+          <w:bCs/>
+        </w:rPr>
+        <w:t xml:space="preserve">To try and deduce what was wrong we created a table with the P, Q and </w:t>
+      </w:r>
+      <w:r>
+        <w:rPr>
+          <w:bCs/>
+        </w:rPr>
+        <w:t>E, D</w:t>
+      </w:r>
+      <w:r>
+        <w:rPr>
+          <w:bCs/>
+        </w:rPr>
+        <w:t xml:space="preserve"> that were being generated. After checking the P and Q online with an </w:t>
+      </w:r>
+      <w:hyperlink r:id="rId8" w:history="1">
+        <w:r>
+          <w:rPr>
+            <w:rStyle w:val="Hyperlink"/>
+            <w:bCs/>
+          </w:rPr>
+          <w:t>encryption calculator</w:t>
+        </w:r>
+      </w:hyperlink>
+      <w:r>
+        <w:rPr>
+          <w:bCs/>
+        </w:rPr>
+        <w:t xml:space="preserve"> the q’s being generated were not prime meaning encryption and decryption were not possible. We then realized we were only checking P in the Fermat’s test and not Q. After running the Fermat’s test</w:t>
+      </w:r>
+      <w:r>
+        <w:rPr>
+          <w:bCs/>
+        </w:rPr>
+        <w:t xml:space="preserve"> on both, we still had minor issues with Q not being prime, we ended up increasing the Fermat’s loop to 200 times and we had no further issues with our main functions. </w:t>
+      </w:r>
+    </w:p>
+    <w:p>
+      <w:pPr>
+        <w:pBdr>
+          <w:top w:val="nil"/>
+          <w:left w:val="nil"/>
+          <w:bottom w:val="nil"/>
+          <w:right w:val="nil"/>
+          <w:between w:val="nil"/>
+        </w:pBdr>
+        <w:jc w:val="center"/>
+        <w:rPr>
+          <w:b/>
+        </w:rPr>
+      </w:pPr>
+    </w:p>
+    <w:p>
+      <w:pPr>
+        <w:pBdr>
+          <w:top w:val="nil"/>
+          <w:left w:val="nil"/>
+          <w:bottom w:val="nil"/>
+          <w:right w:val="nil"/>
+          <w:between w:val="nil"/>
+        </w:pBdr>
+        <w:jc w:val="center"/>
+        <w:rPr>
+          <w:b/>
+        </w:rPr>
+      </w:pPr>
+    </w:p>
+    <w:p>
+      <w:pPr>
+        <w:pBdr>
+          <w:top w:val="nil"/>
+          <w:left w:val="nil"/>
+          <w:bottom w:val="nil"/>
+          <w:right w:val="nil"/>
+          <w:between w:val="nil"/>
+        </w:pBdr>
+        <w:jc w:val="center"/>
+        <w:rPr>
+          <w:b/>
+        </w:rPr>
+      </w:pPr>
+      <w:r>
+        <w:rPr>
+          <w:b/>
+        </w:rPr>
+        <w:t>Summary</w:t>
+      </w:r>
+    </w:p>
+    <w:p>
+      <w:pPr>
+        <w:pBdr>
+          <w:top w:val="nil"/>
+          <w:left w:val="nil"/>
+          <w:bottom w:val="nil"/>
+          <w:right w:val="nil"/>
+          <w:between w:val="nil"/>
+        </w:pBdr>
         <w:ind w:firstLine="720"/>
       </w:pPr>
       <w:r>
-        <w:t>Andrew worked on ……. ADD LATER</w:t>
-      </w:r>
-    </w:p>
-    <w:p>
-      <w:pPr>
-        <w:pBdr>
-          <w:top w:val="nil"/>
-          <w:left w:val="nil"/>
-          <w:bottom w:val="nil"/>
-          <w:right w:val="nil"/>
-          <w:between w:val="nil"/>
-        </w:pBdr>
-        <w:ind w:firstLine="720"/>
-      </w:pPr>
-    </w:p>
-    <w:p>
-      <w:pPr>
-        <w:pBdr>
-          <w:top w:val="nil"/>
-          <w:left w:val="nil"/>
-          <w:bottom w:val="nil"/>
-          <w:right w:val="nil"/>
-          <w:between w:val="nil"/>
-        </w:pBdr>
-        <w:ind w:firstLine="720"/>
-      </w:pPr>
-      <w:r>
-        <w:t>Chandler worked on ????</w:t>
-      </w:r>
-    </w:p>
-    <w:p>
-      <w:pPr>
-        <w:pBdr>
-          <w:top w:val="nil"/>
-          <w:left w:val="nil"/>
-          <w:bottom w:val="nil"/>
-          <w:right w:val="nil"/>
-          <w:between w:val="nil"/>
-        </w:pBdr>
-      </w:pPr>
-    </w:p>
-    <w:p>
-      <w:pPr>
-        <w:pBdr>
-          <w:top w:val="nil"/>
-          <w:left w:val="nil"/>
-          <w:bottom w:val="nil"/>
-          <w:right w:val="nil"/>
-          <w:between w:val="nil"/>
-        </w:pBdr>
-        <w:jc w:val="center"/>
-        <w:rPr>
-          <w:b/>
-        </w:rPr>
-      </w:pPr>
-      <w:r>
-        <w:rPr>
-          <w:b/>
-        </w:rPr>
-        <w:t>Testing</w:t>
-      </w:r>
-    </w:p>
-    <w:p>
-      <w:pPr>
-        <w:pBdr>
-          <w:top w:val="nil"/>
-          <w:left w:val="nil"/>
-          <w:bottom w:val="nil"/>
-          <w:right w:val="nil"/>
-          <w:between w:val="nil"/>
-        </w:pBdr>
-        <w:jc w:val="center"/>
-        <w:rPr>
-          <w:b/>
-        </w:rPr>
-      </w:pPr>
-      <w:r>
-        <w:rPr>
-          <w:b/>
-        </w:rPr>
-        <w:t>Summary</w:t>
-      </w:r>
-    </w:p>
-    <w:p>
-      <w:pPr>
-        <w:pBdr>
-          <w:top w:val="nil"/>
-          <w:left w:val="nil"/>
-          <w:bottom w:val="nil"/>
-          <w:right w:val="nil"/>
-          <w:between w:val="nil"/>
-        </w:pBdr>
-        <w:ind w:firstLine="720"/>
-      </w:pPr>
+        <w:t>Overall</w:t>
+      </w:r>
+      <w:r>
+        <w:t>, we learned how to properly implement several algorithms that worked together to create one fully functional RSA encryption</w:t>
+      </w:r>
+      <w:r>
+        <w:t xml:space="preserve"> system</w:t>
+      </w:r>
+      <w:r>
+        <w:t xml:space="preserve">. </w:t>
+      </w:r>
+      <w:r>
+        <w:t>It was very interesting to see how the text would be encrypted and decrypted as numbers before being converted back to a string</w:t>
+      </w:r>
+      <w:r>
+        <w:t xml:space="preserve"> along with how the algorithms worked together to create the encryption</w:t>
+      </w:r>
+      <w:r>
+        <w:t xml:space="preserve">. </w:t>
+      </w:r>
+      <w:r>
+        <w:t xml:space="preserve">The </w:t>
+      </w:r>
+      <w:r>
+        <w:t xml:space="preserve">hardest to get correct was the E and D generation because without it correctly working nothing else in the program would function as it should. </w:t>
+      </w:r>
+      <w:r>
+        <w:t xml:space="preserve">While not having one of the functions, due to time constraints and lack of participation by Chandler, we do have a working encryption system. </w:t>
+      </w:r>
     </w:p>
     <w:p>
       <w:pPr>
@@ -1186,8 +1756,8 @@
       </w:pPr>
     </w:p>
     <w:sectPr>
-      <w:headerReference w:type="default" r:id="rId6"/>
-      <w:headerReference w:type="first" r:id="rId7"/>
+      <w:headerReference w:type="default" r:id="rId9"/>
+      <w:headerReference w:type="first" r:id="rId10"/>
       <w:pgSz w:w="12240" w:h="15840"/>
       <w:pgMar w:top="1440" w:right="1440" w:bottom="1440" w:left="1440" w:header="720" w:footer="720" w:gutter="0"/>
       <w:pgNumType w:start="1"/>
@@ -1916,6 +2486,29 @@
       </w:tblCellMar>
     </w:tblPr>
   </w:style>
+  <w:style w:type="character" w:styleId="Hyperlink">
+    <w:name w:val="Hyperlink"/>
+    <w:basedOn w:val="DefaultParagraphFont"/>
+    <w:uiPriority w:val="99"/>
+    <w:unhideWhenUsed/>
+    <w:rsid w:val="00270CCB"/>
+    <w:rPr>
+      <w:color w:val="0000FF" w:themeColor="hyperlink"/>
+      <w:u w:val="single"/>
+    </w:rPr>
+  </w:style>
+  <w:style w:type="character" w:styleId="UnresolvedMention">
+    <w:name w:val="Unresolved Mention"/>
+    <w:basedOn w:val="DefaultParagraphFont"/>
+    <w:uiPriority w:val="99"/>
+    <w:semiHidden/>
+    <w:unhideWhenUsed/>
+    <w:rsid w:val="00270CCB"/>
+    <w:rPr>
+      <w:color w:val="605E5C"/>
+      <w:shd w:val="clear" w:color="auto" w:fill="E1DFDD"/>
+    </w:rPr>
+  </w:style>
 </w:styles>
 </file>
 

</xml_diff>